<commit_message>
new updates. fix to describing networks
</commit_message>
<xml_diff>
--- a/Describing_Networks.docx
+++ b/Describing_Networks.docx
@@ -1236,16 +1236,16 @@
         <w:rPr>
           <w:rStyle w:val="VerbatimChar"/>
         </w:rPr>
-        <w:t xml:space="preserve">## IGRAPH 6168cf2 D--- 50 0 -- </w:t>
-      </w:r>
-      <w:r>
-        <w:br w:type="textWrapping"/>
-      </w:r>
-      <w:r>
-        <w:rPr>
-          <w:rStyle w:val="VerbatimChar"/>
-        </w:rPr>
-        <w:t xml:space="preserve">## + edges from 6168cf2:</w:t>
+        <w:t xml:space="preserve">## IGRAPH b507646 D--- 50 0 -- </w:t>
+      </w:r>
+      <w:r>
+        <w:br w:type="textWrapping"/>
+      </w:r>
+      <w:r>
+        <w:rPr>
+          <w:rStyle w:val="VerbatimChar"/>
+        </w:rPr>
+        <w:t xml:space="preserve">## + edges from b507646:</w:t>
       </w:r>
     </w:p>
     <w:p>
@@ -1444,7 +1444,7 @@
         <w:rPr>
           <w:rStyle w:val="VerbatimChar"/>
         </w:rPr>
-        <w:t xml:space="preserve">## IGRAPH 5820309 U--- 40 780 -- Full graph</w:t>
+        <w:t xml:space="preserve">## IGRAPH 194a7b1 U--- 40 780 -- Full graph</w:t>
       </w:r>
       <w:r>
         <w:br w:type="textWrapping"/>
@@ -1462,7 +1462,7 @@
         <w:rPr>
           <w:rStyle w:val="VerbatimChar"/>
         </w:rPr>
-        <w:t xml:space="preserve">## + edges from 5820309:</w:t>
+        <w:t xml:space="preserve">## + edges from 194a7b1:</w:t>
       </w:r>
       <w:r>
         <w:br w:type="textWrapping"/>
@@ -4660,7 +4660,7 @@
         <w:rPr>
           <w:rStyle w:val="VerbatimChar"/>
         </w:rPr>
-        <w:t xml:space="preserve">## IGRAPH 4893aeb DN-- 13 11 -- </w:t>
+        <w:t xml:space="preserve">## IGRAPH d409b5e DN-- 13 11 -- </w:t>
       </w:r>
       <w:r>
         <w:br w:type="textWrapping"/>
@@ -4678,7 +4678,7 @@
         <w:rPr>
           <w:rStyle w:val="VerbatimChar"/>
         </w:rPr>
-        <w:t xml:space="preserve">## + edges from 4893aeb (vertex names):</w:t>
+        <w:t xml:space="preserve">## + edges from d409b5e (vertex names):</w:t>
       </w:r>
       <w:r>
         <w:br w:type="textWrapping"/>
@@ -4739,7 +4739,7 @@
         <w:rPr>
           <w:rStyle w:val="VerbatimChar"/>
         </w:rPr>
-        <w:t xml:space="preserve">## + 11/11 edges from 4893aeb (vertex names):</w:t>
+        <w:t xml:space="preserve">## + 11/11 edges from d409b5e (vertex names):</w:t>
       </w:r>
       <w:r>
         <w:br w:type="textWrapping"/>
@@ -4800,7 +4800,7 @@
         <w:rPr>
           <w:rStyle w:val="VerbatimChar"/>
         </w:rPr>
-        <w:t xml:space="preserve">## + 13/13 vertices, named, from 4893aeb:</w:t>
+        <w:t xml:space="preserve">## + 13/13 vertices, named, from d409b5e:</w:t>
       </w:r>
       <w:r>
         <w:br w:type="textWrapping"/>
@@ -5962,16 +5962,16 @@
         <w:rPr>
           <w:rStyle w:val="VerbatimChar"/>
         </w:rPr>
-        <w:t xml:space="preserve">## IGRAPH 4097e48 D--- 5 5 -- </w:t>
-      </w:r>
-      <w:r>
-        <w:br w:type="textWrapping"/>
-      </w:r>
-      <w:r>
-        <w:rPr>
-          <w:rStyle w:val="VerbatimChar"/>
-        </w:rPr>
-        <w:t xml:space="preserve">## + edges from 4097e48:</w:t>
+        <w:t xml:space="preserve">## IGRAPH 997e420 D--- 5 5 -- </w:t>
+      </w:r>
+      <w:r>
+        <w:br w:type="textWrapping"/>
+      </w:r>
+      <w:r>
+        <w:rPr>
+          <w:rStyle w:val="VerbatimChar"/>
+        </w:rPr>
+        <w:t xml:space="preserve">## + edges from 997e420:</w:t>
       </w:r>
       <w:r>
         <w:br w:type="textWrapping"/>
@@ -6513,7 +6513,7 @@
         <w:rPr>
           <w:rStyle w:val="VerbatimChar"/>
         </w:rPr>
-        <w:t xml:space="preserve">## [1] 1 1 1 1 0</w:t>
+        <w:t xml:space="preserve">## [1] 1.000000e+00 1.000000e+00 1.000000e+00 1.000000e+00 1.444593e-16</w:t>
       </w:r>
       <w:r>
         <w:br w:type="textWrapping"/>
@@ -6981,7 +6981,7 @@
         <w:rPr>
           <w:rStyle w:val="VerbatimChar"/>
         </w:rPr>
-        <w:t xml:space="preserve">## [1] 12</w:t>
+        <w:t xml:space="preserve">## [1] 10</w:t>
       </w:r>
       <w:r>
         <w:br w:type="textWrapping"/>
@@ -7035,7 +7035,7 @@
         <w:rPr>
           <w:rStyle w:val="VerbatimChar"/>
         </w:rPr>
-        <w:t xml:space="preserve">## [1] 25</w:t>
+        <w:t xml:space="preserve">## [1] 21</w:t>
       </w:r>
       <w:r>
         <w:br w:type="textWrapping"/>
@@ -7089,7 +7089,7 @@
         <w:rPr>
           <w:rStyle w:val="VerbatimChar"/>
         </w:rPr>
-        <w:t xml:space="preserve">## [1] 13</w:t>
+        <w:t xml:space="preserve">## [1] 11</w:t>
       </w:r>
     </w:p>
     <w:p>
@@ -7117,7 +7117,7 @@
         <w:rPr>
           <w:rStyle w:val="VerbatimChar"/>
         </w:rPr>
-        <w:t xml:space="preserve">## [1] 1 1 1 1 0</w:t>
+        <w:t xml:space="preserve">## [1] 1.000000e+00 1.000000e+00 1.000000e+00 1.000000e+00 1.444593e-16</w:t>
       </w:r>
     </w:p>
     <w:p>
@@ -8841,448 +8841,448 @@
         <w:rPr>
           <w:rStyle w:val="VerbatimChar"/>
         </w:rPr>
-        <w:t xml:space="preserve">## degmat    2    0    1    1    0    2    3    4    2     1     3     1</w:t>
-      </w:r>
-      <w:r>
-        <w:br w:type="textWrapping"/>
-      </w:r>
-      <w:r>
-        <w:rPr>
-          <w:rStyle w:val="VerbatimChar"/>
-        </w:rPr>
-        <w:t xml:space="preserve">## degmat    2    2    3    3    3    1    3    2    1     1     0     1</w:t>
-      </w:r>
-      <w:r>
-        <w:br w:type="textWrapping"/>
-      </w:r>
-      <w:r>
-        <w:rPr>
-          <w:rStyle w:val="VerbatimChar"/>
-        </w:rPr>
-        <w:t xml:space="preserve">## degmat    1    2    2    2    1    0    4    1    1     1     3     4</w:t>
-      </w:r>
-      <w:r>
-        <w:br w:type="textWrapping"/>
-      </w:r>
-      <w:r>
-        <w:rPr>
-          <w:rStyle w:val="VerbatimChar"/>
-        </w:rPr>
-        <w:t xml:space="preserve">## degmat    1    1    1    1    2    3    0    3    2     1     2     2</w:t>
-      </w:r>
-      <w:r>
-        <w:br w:type="textWrapping"/>
-      </w:r>
-      <w:r>
-        <w:rPr>
-          <w:rStyle w:val="VerbatimChar"/>
-        </w:rPr>
-        <w:t xml:space="preserve">## degmat    0    2    1    2    2    2    1    3    0     1     3     2</w:t>
-      </w:r>
-      <w:r>
-        <w:br w:type="textWrapping"/>
-      </w:r>
-      <w:r>
-        <w:rPr>
-          <w:rStyle w:val="VerbatimChar"/>
-        </w:rPr>
-        <w:t xml:space="preserve">## degmat    1    1    3    0    3    2    2    1    3     0     2     4</w:t>
-      </w:r>
-      <w:r>
-        <w:br w:type="textWrapping"/>
-      </w:r>
-      <w:r>
-        <w:rPr>
-          <w:rStyle w:val="VerbatimChar"/>
-        </w:rPr>
-        <w:t xml:space="preserve">## degmat    2    3    2    2    0    1    1    1    3     2     1     2</w:t>
-      </w:r>
-      <w:r>
-        <w:br w:type="textWrapping"/>
-      </w:r>
-      <w:r>
-        <w:rPr>
-          <w:rStyle w:val="VerbatimChar"/>
-        </w:rPr>
-        <w:t xml:space="preserve">## degmat    2    2    2    2    3    2    2    2    1     0     1     1</w:t>
-      </w:r>
-      <w:r>
-        <w:br w:type="textWrapping"/>
-      </w:r>
-      <w:r>
-        <w:rPr>
-          <w:rStyle w:val="VerbatimChar"/>
-        </w:rPr>
-        <w:t xml:space="preserve">## degmat    1    1    0    2    1    4    1    1    2     2     3     2</w:t>
-      </w:r>
-      <w:r>
-        <w:br w:type="textWrapping"/>
-      </w:r>
-      <w:r>
-        <w:rPr>
-          <w:rStyle w:val="VerbatimChar"/>
-        </w:rPr>
-        <w:t xml:space="preserve">## degmat    2    1    1    1    1    5    2    3    0     0     2     1</w:t>
-      </w:r>
-      <w:r>
-        <w:br w:type="textWrapping"/>
-      </w:r>
-      <w:r>
-        <w:rPr>
-          <w:rStyle w:val="VerbatimChar"/>
-        </w:rPr>
-        <w:t xml:space="preserve">## degmat    3    1    1    2    2    1    0    3    1     3     3     1</w:t>
-      </w:r>
-      <w:r>
-        <w:br w:type="textWrapping"/>
-      </w:r>
-      <w:r>
-        <w:rPr>
-          <w:rStyle w:val="VerbatimChar"/>
-        </w:rPr>
-        <w:t xml:space="preserve">## degmat    2    1    2    2    1    0    0    2    3     3     3     1</w:t>
-      </w:r>
-      <w:r>
-        <w:br w:type="textWrapping"/>
-      </w:r>
-      <w:r>
-        <w:rPr>
-          <w:rStyle w:val="VerbatimChar"/>
-        </w:rPr>
-        <w:t xml:space="preserve">## degmat    3    2    0    3    1    1    2    0    1     1     3     1</w:t>
-      </w:r>
-      <w:r>
-        <w:br w:type="textWrapping"/>
-      </w:r>
-      <w:r>
-        <w:rPr>
-          <w:rStyle w:val="VerbatimChar"/>
-        </w:rPr>
-        <w:t xml:space="preserve">## degmat    1    1    2    0    0    1    2    2    2     2     3     2</w:t>
-      </w:r>
-      <w:r>
-        <w:br w:type="textWrapping"/>
-      </w:r>
-      <w:r>
-        <w:rPr>
-          <w:rStyle w:val="VerbatimChar"/>
-        </w:rPr>
-        <w:t xml:space="preserve">## degmat    1    1    2    2    1    2    1    2    0     2     3     2</w:t>
-      </w:r>
-      <w:r>
-        <w:br w:type="textWrapping"/>
-      </w:r>
-      <w:r>
-        <w:rPr>
-          <w:rStyle w:val="VerbatimChar"/>
-        </w:rPr>
-        <w:t xml:space="preserve">## degmat    0    2    2    1    2    3    3    2    2     2     1     1</w:t>
-      </w:r>
-      <w:r>
-        <w:br w:type="textWrapping"/>
-      </w:r>
-      <w:r>
-        <w:rPr>
-          <w:rStyle w:val="VerbatimChar"/>
-        </w:rPr>
-        <w:t xml:space="preserve">## degmat    2    0    3    1    1    3    2    0    1     3     3     2</w:t>
-      </w:r>
-      <w:r>
-        <w:br w:type="textWrapping"/>
-      </w:r>
-      <w:r>
-        <w:rPr>
-          <w:rStyle w:val="VerbatimChar"/>
-        </w:rPr>
-        <w:t xml:space="preserve">## degmat    3    2    1    2    2    1    2    1    2     1     2     3</w:t>
-      </w:r>
-      <w:r>
-        <w:br w:type="textWrapping"/>
-      </w:r>
-      <w:r>
-        <w:rPr>
-          <w:rStyle w:val="VerbatimChar"/>
-        </w:rPr>
-        <w:t xml:space="preserve">## degmat    2    2    1    3    2    0    3    0    2     1     1     2</w:t>
-      </w:r>
-      <w:r>
-        <w:br w:type="textWrapping"/>
-      </w:r>
-      <w:r>
-        <w:rPr>
-          <w:rStyle w:val="VerbatimChar"/>
-        </w:rPr>
-        <w:t xml:space="preserve">## degmat    3    2    2    1    2    2    2    4    0     2     1     1</w:t>
-      </w:r>
-      <w:r>
-        <w:br w:type="textWrapping"/>
-      </w:r>
-      <w:r>
-        <w:rPr>
-          <w:rStyle w:val="VerbatimChar"/>
-        </w:rPr>
-        <w:t xml:space="preserve">## degmat    2    2    3    1    1    0    2    1    2     2     2     3</w:t>
-      </w:r>
-      <w:r>
-        <w:br w:type="textWrapping"/>
-      </w:r>
-      <w:r>
-        <w:rPr>
-          <w:rStyle w:val="VerbatimChar"/>
-        </w:rPr>
-        <w:t xml:space="preserve">## degmat    2    3    1    2    2    1    1    2    1     3     2     1</w:t>
-      </w:r>
-      <w:r>
-        <w:br w:type="textWrapping"/>
-      </w:r>
-      <w:r>
-        <w:rPr>
-          <w:rStyle w:val="VerbatimChar"/>
-        </w:rPr>
-        <w:t xml:space="preserve">## degmat    0    0    3    1    1    3    1    3    2     0     3     3</w:t>
-      </w:r>
-      <w:r>
-        <w:br w:type="textWrapping"/>
-      </w:r>
-      <w:r>
-        <w:rPr>
-          <w:rStyle w:val="VerbatimChar"/>
-        </w:rPr>
-        <w:t xml:space="preserve">## degmat    3    2    1    1    1    1    2    1    1     3     0     3</w:t>
-      </w:r>
-      <w:r>
-        <w:br w:type="textWrapping"/>
-      </w:r>
-      <w:r>
-        <w:rPr>
-          <w:rStyle w:val="VerbatimChar"/>
-        </w:rPr>
-        <w:t xml:space="preserve">## degmat    1    1    0    3    1    2    2    2    0     4     3     1</w:t>
-      </w:r>
-      <w:r>
-        <w:br w:type="textWrapping"/>
-      </w:r>
-      <w:r>
-        <w:rPr>
-          <w:rStyle w:val="VerbatimChar"/>
-        </w:rPr>
-        <w:t xml:space="preserve">## degmat    0    0    1    2    1    4    0    7    2     2     1     2</w:t>
-      </w:r>
-      <w:r>
-        <w:br w:type="textWrapping"/>
-      </w:r>
-      <w:r>
-        <w:rPr>
-          <w:rStyle w:val="VerbatimChar"/>
-        </w:rPr>
-        <w:t xml:space="preserve">## degmat    2    3    3    1    0    3    0    1    1     2     1     1</w:t>
-      </w:r>
-      <w:r>
-        <w:br w:type="textWrapping"/>
-      </w:r>
-      <w:r>
-        <w:rPr>
-          <w:rStyle w:val="VerbatimChar"/>
-        </w:rPr>
-        <w:t xml:space="preserve">## degmat    1    2    2    2    2    1    1    3    3     0     3     1</w:t>
-      </w:r>
-      <w:r>
-        <w:br w:type="textWrapping"/>
-      </w:r>
-      <w:r>
-        <w:rPr>
-          <w:rStyle w:val="VerbatimChar"/>
-        </w:rPr>
-        <w:t xml:space="preserve">## degmat    1    2    1    4    2    1    2    2    2     3     1     0</w:t>
-      </w:r>
-      <w:r>
-        <w:br w:type="textWrapping"/>
-      </w:r>
-      <w:r>
-        <w:rPr>
-          <w:rStyle w:val="VerbatimChar"/>
-        </w:rPr>
-        <w:t xml:space="preserve">## degmat    3    4    1    1    1    2    3    1    1     1     1     2</w:t>
-      </w:r>
-      <w:r>
-        <w:br w:type="textWrapping"/>
-      </w:r>
-      <w:r>
-        <w:rPr>
-          <w:rStyle w:val="VerbatimChar"/>
-        </w:rPr>
-        <w:t xml:space="preserve">## degmat    2    3    4    2    1    0    3    1    0     1     1     3</w:t>
-      </w:r>
-      <w:r>
-        <w:br w:type="textWrapping"/>
-      </w:r>
-      <w:r>
-        <w:rPr>
-          <w:rStyle w:val="VerbatimChar"/>
-        </w:rPr>
-        <w:t xml:space="preserve">## degmat    1    2    2    3    0    2    1    1    2     1     3     3</w:t>
-      </w:r>
-      <w:r>
-        <w:br w:type="textWrapping"/>
-      </w:r>
-      <w:r>
-        <w:rPr>
-          <w:rStyle w:val="VerbatimChar"/>
-        </w:rPr>
-        <w:t xml:space="preserve">## degmat    2    2    2    2    2    1    1    1    1     0     3     4</w:t>
-      </w:r>
-      <w:r>
-        <w:br w:type="textWrapping"/>
-      </w:r>
-      <w:r>
-        <w:rPr>
-          <w:rStyle w:val="VerbatimChar"/>
-        </w:rPr>
-        <w:t xml:space="preserve">## degmat    1    1    2    4    1    3    2    1    2     2     1     0</w:t>
-      </w:r>
-      <w:r>
-        <w:br w:type="textWrapping"/>
-      </w:r>
-      <w:r>
-        <w:rPr>
-          <w:rStyle w:val="VerbatimChar"/>
-        </w:rPr>
-        <w:t xml:space="preserve">## degmat    2    2    3    1    1    1    1    2    3     3     2     1</w:t>
-      </w:r>
-      <w:r>
-        <w:br w:type="textWrapping"/>
-      </w:r>
-      <w:r>
-        <w:rPr>
-          <w:rStyle w:val="VerbatimChar"/>
-        </w:rPr>
-        <w:t xml:space="preserve">## degmat    2    2    0    3    3    2    2    3    1     1     0     1</w:t>
-      </w:r>
-      <w:r>
-        <w:br w:type="textWrapping"/>
-      </w:r>
-      <w:r>
-        <w:rPr>
-          <w:rStyle w:val="VerbatimChar"/>
-        </w:rPr>
-        <w:t xml:space="preserve">## degmat    1    2    3    2    1    2    2    3    2     1     1     2</w:t>
-      </w:r>
-      <w:r>
-        <w:br w:type="textWrapping"/>
-      </w:r>
-      <w:r>
-        <w:rPr>
-          <w:rStyle w:val="VerbatimChar"/>
-        </w:rPr>
-        <w:t xml:space="preserve">## degmat    0    2    1    2    1    2    2    2    1     2     1     2</w:t>
-      </w:r>
-      <w:r>
-        <w:br w:type="textWrapping"/>
-      </w:r>
-      <w:r>
-        <w:rPr>
-          <w:rStyle w:val="VerbatimChar"/>
-        </w:rPr>
-        <w:t xml:space="preserve">## degmat    4    0    1    2    3    3    2    3    0     2     2     0</w:t>
-      </w:r>
-      <w:r>
-        <w:br w:type="textWrapping"/>
-      </w:r>
-      <w:r>
-        <w:rPr>
-          <w:rStyle w:val="VerbatimChar"/>
-        </w:rPr>
-        <w:t xml:space="preserve">## degmat    2    2    0    1    2    1    2    1    0     6     2     2</w:t>
-      </w:r>
-      <w:r>
-        <w:br w:type="textWrapping"/>
-      </w:r>
-      <w:r>
-        <w:rPr>
-          <w:rStyle w:val="VerbatimChar"/>
-        </w:rPr>
-        <w:t xml:space="preserve">## degmat    4    3    1    1    1    2    2    1    3     1     2     1</w:t>
-      </w:r>
-      <w:r>
-        <w:br w:type="textWrapping"/>
-      </w:r>
-      <w:r>
-        <w:rPr>
-          <w:rStyle w:val="VerbatimChar"/>
-        </w:rPr>
-        <w:t xml:space="preserve">## degmat    2    0    3    0    2    1    3    1    1     2     4     2</w:t>
-      </w:r>
-      <w:r>
-        <w:br w:type="textWrapping"/>
-      </w:r>
-      <w:r>
-        <w:rPr>
-          <w:rStyle w:val="VerbatimChar"/>
-        </w:rPr>
-        <w:t xml:space="preserve">## degmat    3    1    1    1    2    1    3    1    1     2     2     0</w:t>
-      </w:r>
-      <w:r>
-        <w:br w:type="textWrapping"/>
-      </w:r>
-      <w:r>
-        <w:rPr>
-          <w:rStyle w:val="VerbatimChar"/>
-        </w:rPr>
-        <w:t xml:space="preserve">## degmat    3    3    3    1    2    2    0    3    2     0     1     2</w:t>
-      </w:r>
-      <w:r>
-        <w:br w:type="textWrapping"/>
-      </w:r>
-      <w:r>
-        <w:rPr>
-          <w:rStyle w:val="VerbatimChar"/>
-        </w:rPr>
-        <w:t xml:space="preserve">## degmat    1    1    3    1    1    3    2    1    0     3     1     3</w:t>
-      </w:r>
-      <w:r>
-        <w:br w:type="textWrapping"/>
-      </w:r>
-      <w:r>
-        <w:rPr>
-          <w:rStyle w:val="VerbatimChar"/>
-        </w:rPr>
-        <w:t xml:space="preserve">## degmat    2    1    2    2    2    2    2    3    0     3     0     1</w:t>
-      </w:r>
-      <w:r>
-        <w:br w:type="textWrapping"/>
-      </w:r>
-      <w:r>
-        <w:rPr>
-          <w:rStyle w:val="VerbatimChar"/>
-        </w:rPr>
-        <w:t xml:space="preserve">## degmat    1    0    1    1    2    2    2    1    1     3     2     0</w:t>
-      </w:r>
-      <w:r>
-        <w:br w:type="textWrapping"/>
-      </w:r>
-      <w:r>
-        <w:rPr>
-          <w:rStyle w:val="VerbatimChar"/>
-        </w:rPr>
-        <w:t xml:space="preserve">## degmat    3    2    2    2    3    2    1    0    2     0     2     0</w:t>
-      </w:r>
-      <w:r>
-        <w:br w:type="textWrapping"/>
-      </w:r>
-      <w:r>
-        <w:rPr>
-          <w:rStyle w:val="VerbatimChar"/>
-        </w:rPr>
-        <w:t xml:space="preserve">## degmat    1    1    1    2    1    3    1    1    1     3     4     1</w:t>
-      </w:r>
-      <w:r>
-        <w:br w:type="textWrapping"/>
-      </w:r>
-      <w:r>
-        <w:rPr>
-          <w:rStyle w:val="VerbatimChar"/>
-        </w:rPr>
-        <w:t xml:space="preserve">## degmat    1    1    1    4    2    4    1    1    1     0     2     2</w:t>
+        <w:t xml:space="preserve">## degmat    1    3    2    1    3    1    1    1    0     2     4     1</w:t>
+      </w:r>
+      <w:r>
+        <w:br w:type="textWrapping"/>
+      </w:r>
+      <w:r>
+        <w:rPr>
+          <w:rStyle w:val="VerbatimChar"/>
+        </w:rPr>
+        <w:t xml:space="preserve">## degmat    1    0    1    4    2    2    4    2    2     1     2     1</w:t>
+      </w:r>
+      <w:r>
+        <w:br w:type="textWrapping"/>
+      </w:r>
+      <w:r>
+        <w:rPr>
+          <w:rStyle w:val="VerbatimChar"/>
+        </w:rPr>
+        <w:t xml:space="preserve">## degmat    1    3    3    1    0    2    3    2    2     0     2     1</w:t>
+      </w:r>
+      <w:r>
+        <w:br w:type="textWrapping"/>
+      </w:r>
+      <w:r>
+        <w:rPr>
+          <w:rStyle w:val="VerbatimChar"/>
+        </w:rPr>
+        <w:t xml:space="preserve">## degmat    2    2    4    1    1    3    1    1    2     1     1     1</w:t>
+      </w:r>
+      <w:r>
+        <w:br w:type="textWrapping"/>
+      </w:r>
+      <w:r>
+        <w:rPr>
+          <w:rStyle w:val="VerbatimChar"/>
+        </w:rPr>
+        <w:t xml:space="preserve">## degmat    3    3    1    0    3    2    5    0    1     0     1     2</w:t>
+      </w:r>
+      <w:r>
+        <w:br w:type="textWrapping"/>
+      </w:r>
+      <w:r>
+        <w:rPr>
+          <w:rStyle w:val="VerbatimChar"/>
+        </w:rPr>
+        <w:t xml:space="preserve">## degmat    1    2    2    2    1    1    2    2    3     2     1     1</w:t>
+      </w:r>
+      <w:r>
+        <w:br w:type="textWrapping"/>
+      </w:r>
+      <w:r>
+        <w:rPr>
+          <w:rStyle w:val="VerbatimChar"/>
+        </w:rPr>
+        <w:t xml:space="preserve">## degmat    3    0    0    2    1    2    3    0    2     3     1     3</w:t>
+      </w:r>
+      <w:r>
+        <w:br w:type="textWrapping"/>
+      </w:r>
+      <w:r>
+        <w:rPr>
+          <w:rStyle w:val="VerbatimChar"/>
+        </w:rPr>
+        <w:t xml:space="preserve">## degmat    2    0    1    2    2    5    2    1    4     0     1     1</w:t>
+      </w:r>
+      <w:r>
+        <w:br w:type="textWrapping"/>
+      </w:r>
+      <w:r>
+        <w:rPr>
+          <w:rStyle w:val="VerbatimChar"/>
+        </w:rPr>
+        <w:t xml:space="preserve">## degmat    3    1    1    3    1    3    3    1    1     1     2     2</w:t>
+      </w:r>
+      <w:r>
+        <w:br w:type="textWrapping"/>
+      </w:r>
+      <w:r>
+        <w:rPr>
+          <w:rStyle w:val="VerbatimChar"/>
+        </w:rPr>
+        <w:t xml:space="preserve">## degmat    4    3    0    3    3    1    1    0    2     2     1     1</w:t>
+      </w:r>
+      <w:r>
+        <w:br w:type="textWrapping"/>
+      </w:r>
+      <w:r>
+        <w:rPr>
+          <w:rStyle w:val="VerbatimChar"/>
+        </w:rPr>
+        <w:t xml:space="preserve">## degmat    1    1    0    3    1    2    1    2    3     1     2     3</w:t>
+      </w:r>
+      <w:r>
+        <w:br w:type="textWrapping"/>
+      </w:r>
+      <w:r>
+        <w:rPr>
+          <w:rStyle w:val="VerbatimChar"/>
+        </w:rPr>
+        <w:t xml:space="preserve">## degmat    2    3    0    0    4    1    2    3    0     3     1     1</w:t>
+      </w:r>
+      <w:r>
+        <w:br w:type="textWrapping"/>
+      </w:r>
+      <w:r>
+        <w:rPr>
+          <w:rStyle w:val="VerbatimChar"/>
+        </w:rPr>
+        <w:t xml:space="preserve">## degmat    1    3    0    1    2    2    1    1    2     3     1     4</w:t>
+      </w:r>
+      <w:r>
+        <w:br w:type="textWrapping"/>
+      </w:r>
+      <w:r>
+        <w:rPr>
+          <w:rStyle w:val="VerbatimChar"/>
+        </w:rPr>
+        <w:t xml:space="preserve">## degmat    3    1    1    1    0    2    1    1    2     4     2     3</w:t>
+      </w:r>
+      <w:r>
+        <w:br w:type="textWrapping"/>
+      </w:r>
+      <w:r>
+        <w:rPr>
+          <w:rStyle w:val="VerbatimChar"/>
+        </w:rPr>
+        <w:t xml:space="preserve">## degmat    3    1    0    3    1    2    3    0    2     2     1     1</w:t>
+      </w:r>
+      <w:r>
+        <w:br w:type="textWrapping"/>
+      </w:r>
+      <w:r>
+        <w:rPr>
+          <w:rStyle w:val="VerbatimChar"/>
+        </w:rPr>
+        <w:t xml:space="preserve">## degmat    1    1    2    2    2    2    2    1    0     4     2     1</w:t>
+      </w:r>
+      <w:r>
+        <w:br w:type="textWrapping"/>
+      </w:r>
+      <w:r>
+        <w:rPr>
+          <w:rStyle w:val="VerbatimChar"/>
+        </w:rPr>
+        <w:t xml:space="preserve">## degmat    0    4    1    3    3    2    1    0    2     3     1     2</w:t>
+      </w:r>
+      <w:r>
+        <w:br w:type="textWrapping"/>
+      </w:r>
+      <w:r>
+        <w:rPr>
+          <w:rStyle w:val="VerbatimChar"/>
+        </w:rPr>
+        <w:t xml:space="preserve">## degmat    3    1    3    4    0    2    1    0    1     2     1     2</w:t>
+      </w:r>
+      <w:r>
+        <w:br w:type="textWrapping"/>
+      </w:r>
+      <w:r>
+        <w:rPr>
+          <w:rStyle w:val="VerbatimChar"/>
+        </w:rPr>
+        <w:t xml:space="preserve">## degmat    3    1    1    3    2    2    1    1    2     1     2     1</w:t>
+      </w:r>
+      <w:r>
+        <w:br w:type="textWrapping"/>
+      </w:r>
+      <w:r>
+        <w:rPr>
+          <w:rStyle w:val="VerbatimChar"/>
+        </w:rPr>
+        <w:t xml:space="preserve">## degmat    1    1    2    3    1    5    3    1    1     1     1     1</w:t>
+      </w:r>
+      <w:r>
+        <w:br w:type="textWrapping"/>
+      </w:r>
+      <w:r>
+        <w:rPr>
+          <w:rStyle w:val="VerbatimChar"/>
+        </w:rPr>
+        <w:t xml:space="preserve">## degmat    3    3    1    3    1    3    0    2    1     0     1     3</w:t>
+      </w:r>
+      <w:r>
+        <w:br w:type="textWrapping"/>
+      </w:r>
+      <w:r>
+        <w:rPr>
+          <w:rStyle w:val="VerbatimChar"/>
+        </w:rPr>
+        <w:t xml:space="preserve">## degmat    3    2    1    3    4    1    1    1    2     2     1     0</w:t>
+      </w:r>
+      <w:r>
+        <w:br w:type="textWrapping"/>
+      </w:r>
+      <w:r>
+        <w:rPr>
+          <w:rStyle w:val="VerbatimChar"/>
+        </w:rPr>
+        <w:t xml:space="preserve">## degmat    2    1    0    3    3    1    2    1    2     1     4     1</w:t>
+      </w:r>
+      <w:r>
+        <w:br w:type="textWrapping"/>
+      </w:r>
+      <w:r>
+        <w:rPr>
+          <w:rStyle w:val="VerbatimChar"/>
+        </w:rPr>
+        <w:t xml:space="preserve">## degmat    3    3    1    2    1    0    3    0    2     2     1     1</w:t>
+      </w:r>
+      <w:r>
+        <w:br w:type="textWrapping"/>
+      </w:r>
+      <w:r>
+        <w:rPr>
+          <w:rStyle w:val="VerbatimChar"/>
+        </w:rPr>
+        <w:t xml:space="preserve">## degmat    0    3    1    1    4    2    2    2    1     3     0     2</w:t>
+      </w:r>
+      <w:r>
+        <w:br w:type="textWrapping"/>
+      </w:r>
+      <w:r>
+        <w:rPr>
+          <w:rStyle w:val="VerbatimChar"/>
+        </w:rPr>
+        <w:t xml:space="preserve">## degmat    1    1    2    3    0    2    1    2    3     2     3     2</w:t>
+      </w:r>
+      <w:r>
+        <w:br w:type="textWrapping"/>
+      </w:r>
+      <w:r>
+        <w:rPr>
+          <w:rStyle w:val="VerbatimChar"/>
+        </w:rPr>
+        <w:t xml:space="preserve">## degmat    3    1    1    4    1    1    2    3    0     2     1     2</w:t>
+      </w:r>
+      <w:r>
+        <w:br w:type="textWrapping"/>
+      </w:r>
+      <w:r>
+        <w:rPr>
+          <w:rStyle w:val="VerbatimChar"/>
+        </w:rPr>
+        <w:t xml:space="preserve">## degmat    2    2    1    1    2    0    1    2    3     3     0     3</w:t>
+      </w:r>
+      <w:r>
+        <w:br w:type="textWrapping"/>
+      </w:r>
+      <w:r>
+        <w:rPr>
+          <w:rStyle w:val="VerbatimChar"/>
+        </w:rPr>
+        <w:t xml:space="preserve">## degmat    4    2    0    2    1    2    2    1    0     0     1     5</w:t>
+      </w:r>
+      <w:r>
+        <w:br w:type="textWrapping"/>
+      </w:r>
+      <w:r>
+        <w:rPr>
+          <w:rStyle w:val="VerbatimChar"/>
+        </w:rPr>
+        <w:t xml:space="preserve">## degmat    1    2    1    1    1    2    2    3    1     2     3     2</w:t>
+      </w:r>
+      <w:r>
+        <w:br w:type="textWrapping"/>
+      </w:r>
+      <w:r>
+        <w:rPr>
+          <w:rStyle w:val="VerbatimChar"/>
+        </w:rPr>
+        <w:t xml:space="preserve">## degmat    1    3    3    2    1    3    2    3    1     1     1     0</w:t>
+      </w:r>
+      <w:r>
+        <w:br w:type="textWrapping"/>
+      </w:r>
+      <w:r>
+        <w:rPr>
+          <w:rStyle w:val="VerbatimChar"/>
+        </w:rPr>
+        <w:t xml:space="preserve">## degmat    1    1    1    0    3    2    0    4    1     2     2     2</w:t>
+      </w:r>
+      <w:r>
+        <w:br w:type="textWrapping"/>
+      </w:r>
+      <w:r>
+        <w:rPr>
+          <w:rStyle w:val="VerbatimChar"/>
+        </w:rPr>
+        <w:t xml:space="preserve">## degmat    1    2    2    1    0    1    0    2    5     2     2     2</w:t>
+      </w:r>
+      <w:r>
+        <w:br w:type="textWrapping"/>
+      </w:r>
+      <w:r>
+        <w:rPr>
+          <w:rStyle w:val="VerbatimChar"/>
+        </w:rPr>
+        <w:t xml:space="preserve">## degmat    1    3    4    0    2    1    1    3    3     0     1     1</w:t>
+      </w:r>
+      <w:r>
+        <w:br w:type="textWrapping"/>
+      </w:r>
+      <w:r>
+        <w:rPr>
+          <w:rStyle w:val="VerbatimChar"/>
+        </w:rPr>
+        <w:t xml:space="preserve">## degmat    2    2    2    1    2    0    1    2    0     2     1     3</w:t>
+      </w:r>
+      <w:r>
+        <w:br w:type="textWrapping"/>
+      </w:r>
+      <w:r>
+        <w:rPr>
+          <w:rStyle w:val="VerbatimChar"/>
+        </w:rPr>
+        <w:t xml:space="preserve">## degmat    3    2    2    1    2    4    2    0    0     3     1     0</w:t>
+      </w:r>
+      <w:r>
+        <w:br w:type="textWrapping"/>
+      </w:r>
+      <w:r>
+        <w:rPr>
+          <w:rStyle w:val="VerbatimChar"/>
+        </w:rPr>
+        <w:t xml:space="preserve">## degmat    2    2    3    2    2    2    2    0    0     3     1     2</w:t>
+      </w:r>
+      <w:r>
+        <w:br w:type="textWrapping"/>
+      </w:r>
+      <w:r>
+        <w:rPr>
+          <w:rStyle w:val="VerbatimChar"/>
+        </w:rPr>
+        <w:t xml:space="preserve">## degmat    2    3    2    3    0    0    0    2    1     3     2     2</w:t>
+      </w:r>
+      <w:r>
+        <w:br w:type="textWrapping"/>
+      </w:r>
+      <w:r>
+        <w:rPr>
+          <w:rStyle w:val="VerbatimChar"/>
+        </w:rPr>
+        <w:t xml:space="preserve">## degmat    2    0    2    3    3    2    3    2    1     3     0     0</w:t>
+      </w:r>
+      <w:r>
+        <w:br w:type="textWrapping"/>
+      </w:r>
+      <w:r>
+        <w:rPr>
+          <w:rStyle w:val="VerbatimChar"/>
+        </w:rPr>
+        <w:t xml:space="preserve">## degmat    1    1    2    3    3    1    1    2    1     4     1     2</w:t>
+      </w:r>
+      <w:r>
+        <w:br w:type="textWrapping"/>
+      </w:r>
+      <w:r>
+        <w:rPr>
+          <w:rStyle w:val="VerbatimChar"/>
+        </w:rPr>
+        <w:t xml:space="preserve">## degmat    1    2    3    3    1    1    1    1    4     0     2     3</w:t>
+      </w:r>
+      <w:r>
+        <w:br w:type="textWrapping"/>
+      </w:r>
+      <w:r>
+        <w:rPr>
+          <w:rStyle w:val="VerbatimChar"/>
+        </w:rPr>
+        <w:t xml:space="preserve">## degmat    1    2    2    0    1    1    2    2    1     4     2     1</w:t>
+      </w:r>
+      <w:r>
+        <w:br w:type="textWrapping"/>
+      </w:r>
+      <w:r>
+        <w:rPr>
+          <w:rStyle w:val="VerbatimChar"/>
+        </w:rPr>
+        <w:t xml:space="preserve">## degmat    1    4    3    4    1    1    3    0    1     2     1     1</w:t>
+      </w:r>
+      <w:r>
+        <w:br w:type="textWrapping"/>
+      </w:r>
+      <w:r>
+        <w:rPr>
+          <w:rStyle w:val="VerbatimChar"/>
+        </w:rPr>
+        <w:t xml:space="preserve">## degmat    2    2    3    1    3    2    1    3    1     1     0     2</w:t>
+      </w:r>
+      <w:r>
+        <w:br w:type="textWrapping"/>
+      </w:r>
+      <w:r>
+        <w:rPr>
+          <w:rStyle w:val="VerbatimChar"/>
+        </w:rPr>
+        <w:t xml:space="preserve">## degmat    0    2    1    3    0    3    4    2    3     1     0     1</w:t>
+      </w:r>
+      <w:r>
+        <w:br w:type="textWrapping"/>
+      </w:r>
+      <w:r>
+        <w:rPr>
+          <w:rStyle w:val="VerbatimChar"/>
+        </w:rPr>
+        <w:t xml:space="preserve">## degmat    1    2    1    3    2    2    3    3    3     1     0     1</w:t>
+      </w:r>
+      <w:r>
+        <w:br w:type="textWrapping"/>
+      </w:r>
+      <w:r>
+        <w:rPr>
+          <w:rStyle w:val="VerbatimChar"/>
+        </w:rPr>
+        <w:t xml:space="preserve">## degmat    1    3    0    2    4    2    2    0    1     2     3     2</w:t>
+      </w:r>
+      <w:r>
+        <w:br w:type="textWrapping"/>
+      </w:r>
+      <w:r>
+        <w:rPr>
+          <w:rStyle w:val="VerbatimChar"/>
+        </w:rPr>
+        <w:t xml:space="preserve">## degmat    1    2    1    1    1    1    5    4    1     2     0     3</w:t>
+      </w:r>
+      <w:r>
+        <w:br w:type="textWrapping"/>
+      </w:r>
+      <w:r>
+        <w:rPr>
+          <w:rStyle w:val="VerbatimChar"/>
+        </w:rPr>
+        <w:t xml:space="preserve">## degmat    2    2    5    0    1    1    2    2    2     1     1     1</w:t>
+      </w:r>
+      <w:r>
+        <w:br w:type="textWrapping"/>
+      </w:r>
+      <w:r>
+        <w:rPr>
+          <w:rStyle w:val="VerbatimChar"/>
+        </w:rPr>
+        <w:t xml:space="preserve">## degmat    0    2    1    0    3    2    1    5    1     3     1     2</w:t>
       </w:r>
       <w:r>
         <w:br w:type="textWrapping"/>
@@ -9318,6 +9318,60 @@
         <w:rPr>
           <w:rStyle w:val="VerbatimChar"/>
         </w:rPr>
+        <w:t xml:space="preserve">## degmat     2</w:t>
+      </w:r>
+      <w:r>
+        <w:br w:type="textWrapping"/>
+      </w:r>
+      <w:r>
+        <w:rPr>
+          <w:rStyle w:val="VerbatimChar"/>
+        </w:rPr>
+        <w:t xml:space="preserve">## degmat     2</w:t>
+      </w:r>
+      <w:r>
+        <w:br w:type="textWrapping"/>
+      </w:r>
+      <w:r>
+        <w:rPr>
+          <w:rStyle w:val="VerbatimChar"/>
+        </w:rPr>
+        <w:t xml:space="preserve">## degmat     1</w:t>
+      </w:r>
+      <w:r>
+        <w:br w:type="textWrapping"/>
+      </w:r>
+      <w:r>
+        <w:rPr>
+          <w:rStyle w:val="VerbatimChar"/>
+        </w:rPr>
+        <w:t xml:space="preserve">## degmat     2</w:t>
+      </w:r>
+      <w:r>
+        <w:br w:type="textWrapping"/>
+      </w:r>
+      <w:r>
+        <w:rPr>
+          <w:rStyle w:val="VerbatimChar"/>
+        </w:rPr>
+        <w:t xml:space="preserve">## degmat     2</w:t>
+      </w:r>
+      <w:r>
+        <w:br w:type="textWrapping"/>
+      </w:r>
+      <w:r>
+        <w:rPr>
+          <w:rStyle w:val="VerbatimChar"/>
+        </w:rPr>
+        <w:t xml:space="preserve">## degmat     1</w:t>
+      </w:r>
+      <w:r>
+        <w:br w:type="textWrapping"/>
+      </w:r>
+      <w:r>
+        <w:rPr>
+          <w:rStyle w:val="VerbatimChar"/>
+        </w:rPr>
         <w:t xml:space="preserve">## degmat     0</w:t>
       </w:r>
       <w:r>
@@ -9327,6 +9381,51 @@
         <w:rPr>
           <w:rStyle w:val="VerbatimChar"/>
         </w:rPr>
+        <w:t xml:space="preserve">## degmat     1</w:t>
+      </w:r>
+      <w:r>
+        <w:br w:type="textWrapping"/>
+      </w:r>
+      <w:r>
+        <w:rPr>
+          <w:rStyle w:val="VerbatimChar"/>
+        </w:rPr>
+        <w:t xml:space="preserve">## degmat     2</w:t>
+      </w:r>
+      <w:r>
+        <w:br w:type="textWrapping"/>
+      </w:r>
+      <w:r>
+        <w:rPr>
+          <w:rStyle w:val="VerbatimChar"/>
+        </w:rPr>
+        <w:t xml:space="preserve">## degmat     2</w:t>
+      </w:r>
+      <w:r>
+        <w:br w:type="textWrapping"/>
+      </w:r>
+      <w:r>
+        <w:rPr>
+          <w:rStyle w:val="VerbatimChar"/>
+        </w:rPr>
+        <w:t xml:space="preserve">## degmat     1</w:t>
+      </w:r>
+      <w:r>
+        <w:br w:type="textWrapping"/>
+      </w:r>
+      <w:r>
+        <w:rPr>
+          <w:rStyle w:val="VerbatimChar"/>
+        </w:rPr>
+        <w:t xml:space="preserve">## degmat     1</w:t>
+      </w:r>
+      <w:r>
+        <w:br w:type="textWrapping"/>
+      </w:r>
+      <w:r>
+        <w:rPr>
+          <w:rStyle w:val="VerbatimChar"/>
+        </w:rPr>
         <w:t xml:space="preserve">## degmat     3</w:t>
       </w:r>
       <w:r>
@@ -9336,6 +9435,78 @@
         <w:rPr>
           <w:rStyle w:val="VerbatimChar"/>
         </w:rPr>
+        <w:t xml:space="preserve">## degmat     2</w:t>
+      </w:r>
+      <w:r>
+        <w:br w:type="textWrapping"/>
+      </w:r>
+      <w:r>
+        <w:rPr>
+          <w:rStyle w:val="VerbatimChar"/>
+        </w:rPr>
+        <w:t xml:space="preserve">## degmat     0</w:t>
+      </w:r>
+      <w:r>
+        <w:br w:type="textWrapping"/>
+      </w:r>
+      <w:r>
+        <w:rPr>
+          <w:rStyle w:val="VerbatimChar"/>
+        </w:rPr>
+        <w:t xml:space="preserve">## degmat     2</w:t>
+      </w:r>
+      <w:r>
+        <w:br w:type="textWrapping"/>
+      </w:r>
+      <w:r>
+        <w:rPr>
+          <w:rStyle w:val="VerbatimChar"/>
+        </w:rPr>
+        <w:t xml:space="preserve">## degmat     2</w:t>
+      </w:r>
+      <w:r>
+        <w:br w:type="textWrapping"/>
+      </w:r>
+      <w:r>
+        <w:rPr>
+          <w:rStyle w:val="VerbatimChar"/>
+        </w:rPr>
+        <w:t xml:space="preserve">## degmat     1</w:t>
+      </w:r>
+      <w:r>
+        <w:br w:type="textWrapping"/>
+      </w:r>
+      <w:r>
+        <w:rPr>
+          <w:rStyle w:val="VerbatimChar"/>
+        </w:rPr>
+        <w:t xml:space="preserve">## degmat     1</w:t>
+      </w:r>
+      <w:r>
+        <w:br w:type="textWrapping"/>
+      </w:r>
+      <w:r>
+        <w:rPr>
+          <w:rStyle w:val="VerbatimChar"/>
+        </w:rPr>
+        <w:t xml:space="preserve">## degmat     1</w:t>
+      </w:r>
+      <w:r>
+        <w:br w:type="textWrapping"/>
+      </w:r>
+      <w:r>
+        <w:rPr>
+          <w:rStyle w:val="VerbatimChar"/>
+        </w:rPr>
+        <w:t xml:space="preserve">## degmat     1</w:t>
+      </w:r>
+      <w:r>
+        <w:br w:type="textWrapping"/>
+      </w:r>
+      <w:r>
+        <w:rPr>
+          <w:rStyle w:val="VerbatimChar"/>
+        </w:rPr>
         <w:t xml:space="preserve">## degmat     3</w:t>
       </w:r>
       <w:r>
@@ -9345,6 +9516,15 @@
         <w:rPr>
           <w:rStyle w:val="VerbatimChar"/>
         </w:rPr>
+        <w:t xml:space="preserve">## degmat     1</w:t>
+      </w:r>
+      <w:r>
+        <w:br w:type="textWrapping"/>
+      </w:r>
+      <w:r>
+        <w:rPr>
+          <w:rStyle w:val="VerbatimChar"/>
+        </w:rPr>
         <w:t xml:space="preserve">## degmat     0</w:t>
       </w:r>
       <w:r>
@@ -9354,6 +9534,15 @@
         <w:rPr>
           <w:rStyle w:val="VerbatimChar"/>
         </w:rPr>
+        <w:t xml:space="preserve">## degmat     1</w:t>
+      </w:r>
+      <w:r>
+        <w:br w:type="textWrapping"/>
+      </w:r>
+      <w:r>
+        <w:rPr>
+          <w:rStyle w:val="VerbatimChar"/>
+        </w:rPr>
         <w:t xml:space="preserve">## degmat     2</w:t>
       </w:r>
       <w:r>
@@ -9372,6 +9561,33 @@
         <w:rPr>
           <w:rStyle w:val="VerbatimChar"/>
         </w:rPr>
+        <w:t xml:space="preserve">## degmat     1</w:t>
+      </w:r>
+      <w:r>
+        <w:br w:type="textWrapping"/>
+      </w:r>
+      <w:r>
+        <w:rPr>
+          <w:rStyle w:val="VerbatimChar"/>
+        </w:rPr>
+        <w:t xml:space="preserve">## degmat     1</w:t>
+      </w:r>
+      <w:r>
+        <w:br w:type="textWrapping"/>
+      </w:r>
+      <w:r>
+        <w:rPr>
+          <w:rStyle w:val="VerbatimChar"/>
+        </w:rPr>
+        <w:t xml:space="preserve">## degmat     3</w:t>
+      </w:r>
+      <w:r>
+        <w:br w:type="textWrapping"/>
+      </w:r>
+      <w:r>
+        <w:rPr>
+          <w:rStyle w:val="VerbatimChar"/>
+        </w:rPr>
         <w:t xml:space="preserve">## degmat     2</w:t>
       </w:r>
       <w:r>
@@ -9381,6 +9597,78 @@
         <w:rPr>
           <w:rStyle w:val="VerbatimChar"/>
         </w:rPr>
+        <w:t xml:space="preserve">## degmat     2</w:t>
+      </w:r>
+      <w:r>
+        <w:br w:type="textWrapping"/>
+      </w:r>
+      <w:r>
+        <w:rPr>
+          <w:rStyle w:val="VerbatimChar"/>
+        </w:rPr>
+        <w:t xml:space="preserve">## degmat     4</w:t>
+      </w:r>
+      <w:r>
+        <w:br w:type="textWrapping"/>
+      </w:r>
+      <w:r>
+        <w:rPr>
+          <w:rStyle w:val="VerbatimChar"/>
+        </w:rPr>
+        <w:t xml:space="preserve">## degmat     2</w:t>
+      </w:r>
+      <w:r>
+        <w:br w:type="textWrapping"/>
+      </w:r>
+      <w:r>
+        <w:rPr>
+          <w:rStyle w:val="VerbatimChar"/>
+        </w:rPr>
+        <w:t xml:space="preserve">## degmat     1</w:t>
+      </w:r>
+      <w:r>
+        <w:br w:type="textWrapping"/>
+      </w:r>
+      <w:r>
+        <w:rPr>
+          <w:rStyle w:val="VerbatimChar"/>
+        </w:rPr>
+        <w:t xml:space="preserve">## degmat     2</w:t>
+      </w:r>
+      <w:r>
+        <w:br w:type="textWrapping"/>
+      </w:r>
+      <w:r>
+        <w:rPr>
+          <w:rStyle w:val="VerbatimChar"/>
+        </w:rPr>
+        <w:t xml:space="preserve">## degmat     1</w:t>
+      </w:r>
+      <w:r>
+        <w:br w:type="textWrapping"/>
+      </w:r>
+      <w:r>
+        <w:rPr>
+          <w:rStyle w:val="VerbatimChar"/>
+        </w:rPr>
+        <w:t xml:space="preserve">## degmat     0</w:t>
+      </w:r>
+      <w:r>
+        <w:br w:type="textWrapping"/>
+      </w:r>
+      <w:r>
+        <w:rPr>
+          <w:rStyle w:val="VerbatimChar"/>
+        </w:rPr>
+        <w:t xml:space="preserve">## degmat     0</w:t>
+      </w:r>
+      <w:r>
+        <w:br w:type="textWrapping"/>
+      </w:r>
+      <w:r>
+        <w:rPr>
+          <w:rStyle w:val="VerbatimChar"/>
+        </w:rPr>
         <w:t xml:space="preserve">## degmat     3</w:t>
       </w:r>
       <w:r>
@@ -9390,6 +9678,15 @@
         <w:rPr>
           <w:rStyle w:val="VerbatimChar"/>
         </w:rPr>
+        <w:t xml:space="preserve">## degmat     0</w:t>
+      </w:r>
+      <w:r>
+        <w:br w:type="textWrapping"/>
+      </w:r>
+      <w:r>
+        <w:rPr>
+          <w:rStyle w:val="VerbatimChar"/>
+        </w:rPr>
         <w:t xml:space="preserve">## degmat     1</w:t>
       </w:r>
       <w:r>
@@ -9408,25 +9705,34 @@
         <w:rPr>
           <w:rStyle w:val="VerbatimChar"/>
         </w:rPr>
-        <w:t xml:space="preserve">## degmat     4</w:t>
-      </w:r>
-      <w:r>
-        <w:br w:type="textWrapping"/>
-      </w:r>
-      <w:r>
-        <w:rPr>
-          <w:rStyle w:val="VerbatimChar"/>
-        </w:rPr>
-        <w:t xml:space="preserve">## degmat     4</w:t>
-      </w:r>
-      <w:r>
-        <w:br w:type="textWrapping"/>
-      </w:r>
-      <w:r>
-        <w:rPr>
-          <w:rStyle w:val="VerbatimChar"/>
-        </w:rPr>
-        <w:t xml:space="preserve">## degmat     3</w:t>
+        <w:t xml:space="preserve">## degmat     0</w:t>
+      </w:r>
+      <w:r>
+        <w:br w:type="textWrapping"/>
+      </w:r>
+      <w:r>
+        <w:rPr>
+          <w:rStyle w:val="VerbatimChar"/>
+        </w:rPr>
+        <w:t xml:space="preserve">## degmat     0</w:t>
+      </w:r>
+      <w:r>
+        <w:br w:type="textWrapping"/>
+      </w:r>
+      <w:r>
+        <w:rPr>
+          <w:rStyle w:val="VerbatimChar"/>
+        </w:rPr>
+        <w:t xml:space="preserve">## degmat     0</w:t>
+      </w:r>
+      <w:r>
+        <w:br w:type="textWrapping"/>
+      </w:r>
+      <w:r>
+        <w:rPr>
+          <w:rStyle w:val="VerbatimChar"/>
+        </w:rPr>
+        <w:t xml:space="preserve">## degmat     2</w:t>
       </w:r>
       <w:r>
         <w:br w:type="textWrapping"/>
@@ -9436,312 +9742,6 @@
           <w:rStyle w:val="VerbatimChar"/>
         </w:rPr>
         <w:t xml:space="preserve">## degmat     1</w:t>
-      </w:r>
-      <w:r>
-        <w:br w:type="textWrapping"/>
-      </w:r>
-      <w:r>
-        <w:rPr>
-          <w:rStyle w:val="VerbatimChar"/>
-        </w:rPr>
-        <w:t xml:space="preserve">## degmat     1</w:t>
-      </w:r>
-      <w:r>
-        <w:br w:type="textWrapping"/>
-      </w:r>
-      <w:r>
-        <w:rPr>
-          <w:rStyle w:val="VerbatimChar"/>
-        </w:rPr>
-        <w:t xml:space="preserve">## degmat     0</w:t>
-      </w:r>
-      <w:r>
-        <w:br w:type="textWrapping"/>
-      </w:r>
-      <w:r>
-        <w:rPr>
-          <w:rStyle w:val="VerbatimChar"/>
-        </w:rPr>
-        <w:t xml:space="preserve">## degmat     3</w:t>
-      </w:r>
-      <w:r>
-        <w:br w:type="textWrapping"/>
-      </w:r>
-      <w:r>
-        <w:rPr>
-          <w:rStyle w:val="VerbatimChar"/>
-        </w:rPr>
-        <w:t xml:space="preserve">## degmat     0</w:t>
-      </w:r>
-      <w:r>
-        <w:br w:type="textWrapping"/>
-      </w:r>
-      <w:r>
-        <w:rPr>
-          <w:rStyle w:val="VerbatimChar"/>
-        </w:rPr>
-        <w:t xml:space="preserve">## degmat     1</w:t>
-      </w:r>
-      <w:r>
-        <w:br w:type="textWrapping"/>
-      </w:r>
-      <w:r>
-        <w:rPr>
-          <w:rStyle w:val="VerbatimChar"/>
-        </w:rPr>
-        <w:t xml:space="preserve">## degmat     1</w:t>
-      </w:r>
-      <w:r>
-        <w:br w:type="textWrapping"/>
-      </w:r>
-      <w:r>
-        <w:rPr>
-          <w:rStyle w:val="VerbatimChar"/>
-        </w:rPr>
-        <w:t xml:space="preserve">## degmat     2</w:t>
-      </w:r>
-      <w:r>
-        <w:br w:type="textWrapping"/>
-      </w:r>
-      <w:r>
-        <w:rPr>
-          <w:rStyle w:val="VerbatimChar"/>
-        </w:rPr>
-        <w:t xml:space="preserve">## degmat     3</w:t>
-      </w:r>
-      <w:r>
-        <w:br w:type="textWrapping"/>
-      </w:r>
-      <w:r>
-        <w:rPr>
-          <w:rStyle w:val="VerbatimChar"/>
-        </w:rPr>
-        <w:t xml:space="preserve">## degmat     2</w:t>
-      </w:r>
-      <w:r>
-        <w:br w:type="textWrapping"/>
-      </w:r>
-      <w:r>
-        <w:rPr>
-          <w:rStyle w:val="VerbatimChar"/>
-        </w:rPr>
-        <w:t xml:space="preserve">## degmat     0</w:t>
-      </w:r>
-      <w:r>
-        <w:br w:type="textWrapping"/>
-      </w:r>
-      <w:r>
-        <w:rPr>
-          <w:rStyle w:val="VerbatimChar"/>
-        </w:rPr>
-        <w:t xml:space="preserve">## degmat     4</w:t>
-      </w:r>
-      <w:r>
-        <w:br w:type="textWrapping"/>
-      </w:r>
-      <w:r>
-        <w:rPr>
-          <w:rStyle w:val="VerbatimChar"/>
-        </w:rPr>
-        <w:t xml:space="preserve">## degmat     1</w:t>
-      </w:r>
-      <w:r>
-        <w:br w:type="textWrapping"/>
-      </w:r>
-      <w:r>
-        <w:rPr>
-          <w:rStyle w:val="VerbatimChar"/>
-        </w:rPr>
-        <w:t xml:space="preserve">## degmat     1</w:t>
-      </w:r>
-      <w:r>
-        <w:br w:type="textWrapping"/>
-      </w:r>
-      <w:r>
-        <w:rPr>
-          <w:rStyle w:val="VerbatimChar"/>
-        </w:rPr>
-        <w:t xml:space="preserve">## degmat     1</w:t>
-      </w:r>
-      <w:r>
-        <w:br w:type="textWrapping"/>
-      </w:r>
-      <w:r>
-        <w:rPr>
-          <w:rStyle w:val="VerbatimChar"/>
-        </w:rPr>
-        <w:t xml:space="preserve">## degmat     1</w:t>
-      </w:r>
-      <w:r>
-        <w:br w:type="textWrapping"/>
-      </w:r>
-      <w:r>
-        <w:rPr>
-          <w:rStyle w:val="VerbatimChar"/>
-        </w:rPr>
-        <w:t xml:space="preserve">## degmat     1</w:t>
-      </w:r>
-      <w:r>
-        <w:br w:type="textWrapping"/>
-      </w:r>
-      <w:r>
-        <w:rPr>
-          <w:rStyle w:val="VerbatimChar"/>
-        </w:rPr>
-        <w:t xml:space="preserve">## degmat     1</w:t>
-      </w:r>
-      <w:r>
-        <w:br w:type="textWrapping"/>
-      </w:r>
-      <w:r>
-        <w:rPr>
-          <w:rStyle w:val="VerbatimChar"/>
-        </w:rPr>
-        <w:t xml:space="preserve">## degmat     2</w:t>
-      </w:r>
-      <w:r>
-        <w:br w:type="textWrapping"/>
-      </w:r>
-      <w:r>
-        <w:rPr>
-          <w:rStyle w:val="VerbatimChar"/>
-        </w:rPr>
-        <w:t xml:space="preserve">## degmat     0</w:t>
-      </w:r>
-      <w:r>
-        <w:br w:type="textWrapping"/>
-      </w:r>
-      <w:r>
-        <w:rPr>
-          <w:rStyle w:val="VerbatimChar"/>
-        </w:rPr>
-        <w:t xml:space="preserve">## degmat     2</w:t>
-      </w:r>
-      <w:r>
-        <w:br w:type="textWrapping"/>
-      </w:r>
-      <w:r>
-        <w:rPr>
-          <w:rStyle w:val="VerbatimChar"/>
-        </w:rPr>
-        <w:t xml:space="preserve">## degmat     0</w:t>
-      </w:r>
-      <w:r>
-        <w:br w:type="textWrapping"/>
-      </w:r>
-      <w:r>
-        <w:rPr>
-          <w:rStyle w:val="VerbatimChar"/>
-        </w:rPr>
-        <w:t xml:space="preserve">## degmat     4</w:t>
-      </w:r>
-      <w:r>
-        <w:br w:type="textWrapping"/>
-      </w:r>
-      <w:r>
-        <w:rPr>
-          <w:rStyle w:val="VerbatimChar"/>
-        </w:rPr>
-        <w:t xml:space="preserve">## degmat     0</w:t>
-      </w:r>
-      <w:r>
-        <w:br w:type="textWrapping"/>
-      </w:r>
-      <w:r>
-        <w:rPr>
-          <w:rStyle w:val="VerbatimChar"/>
-        </w:rPr>
-        <w:t xml:space="preserve">## degmat     1</w:t>
-      </w:r>
-      <w:r>
-        <w:br w:type="textWrapping"/>
-      </w:r>
-      <w:r>
-        <w:rPr>
-          <w:rStyle w:val="VerbatimChar"/>
-        </w:rPr>
-        <w:t xml:space="preserve">## degmat     0</w:t>
-      </w:r>
-      <w:r>
-        <w:br w:type="textWrapping"/>
-      </w:r>
-      <w:r>
-        <w:rPr>
-          <w:rStyle w:val="VerbatimChar"/>
-        </w:rPr>
-        <w:t xml:space="preserve">## degmat     1</w:t>
-      </w:r>
-      <w:r>
-        <w:br w:type="textWrapping"/>
-      </w:r>
-      <w:r>
-        <w:rPr>
-          <w:rStyle w:val="VerbatimChar"/>
-        </w:rPr>
-        <w:t xml:space="preserve">## degmat     4</w:t>
-      </w:r>
-      <w:r>
-        <w:br w:type="textWrapping"/>
-      </w:r>
-      <w:r>
-        <w:rPr>
-          <w:rStyle w:val="VerbatimChar"/>
-        </w:rPr>
-        <w:t xml:space="preserve">## degmat     0</w:t>
-      </w:r>
-      <w:r>
-        <w:br w:type="textWrapping"/>
-      </w:r>
-      <w:r>
-        <w:rPr>
-          <w:rStyle w:val="VerbatimChar"/>
-        </w:rPr>
-        <w:t xml:space="preserve">## degmat     2</w:t>
-      </w:r>
-      <w:r>
-        <w:br w:type="textWrapping"/>
-      </w:r>
-      <w:r>
-        <w:rPr>
-          <w:rStyle w:val="VerbatimChar"/>
-        </w:rPr>
-        <w:t xml:space="preserve">## degmat     2</w:t>
-      </w:r>
-      <w:r>
-        <w:br w:type="textWrapping"/>
-      </w:r>
-      <w:r>
-        <w:rPr>
-          <w:rStyle w:val="VerbatimChar"/>
-        </w:rPr>
-        <w:t xml:space="preserve">## degmat     6</w:t>
-      </w:r>
-      <w:r>
-        <w:br w:type="textWrapping"/>
-      </w:r>
-      <w:r>
-        <w:rPr>
-          <w:rStyle w:val="VerbatimChar"/>
-        </w:rPr>
-        <w:t xml:space="preserve">## degmat     3</w:t>
-      </w:r>
-      <w:r>
-        <w:br w:type="textWrapping"/>
-      </w:r>
-      <w:r>
-        <w:rPr>
-          <w:rStyle w:val="VerbatimChar"/>
-        </w:rPr>
-        <w:t xml:space="preserve">## degmat     2</w:t>
-      </w:r>
-      <w:r>
-        <w:br w:type="textWrapping"/>
-      </w:r>
-      <w:r>
-        <w:rPr>
-          <w:rStyle w:val="VerbatimChar"/>
-        </w:rPr>
-        <w:t xml:space="preserve">## degmat     2</w:t>
       </w:r>
     </w:p>
     <w:p>
@@ -10538,7 +10538,7 @@
     </w:lvl>
   </w:abstractNum>
   <w:abstractNum w:abstractNumId="990">
-    <w:nsid w:val="9f1c8455"/>
+    <w:nsid w:val="885d99cb"/>
     <w:multiLevelType w:val="multilevel"/>
     <w:lvl w:ilvl="0">
       <w:numFmt w:val="bullet"/>
@@ -10619,7 +10619,7 @@
     </w:lvl>
   </w:abstractNum>
   <w:abstractNum w:abstractNumId="991">
-    <w:nsid w:val="91914080"/>
+    <w:nsid w:val="adb78496"/>
     <w:multiLevelType w:val="multilevel"/>
     <w:lvl w:ilvl="0">
       <w:numFmt w:val="bullet"/>

</xml_diff>